<commit_message>
Uploaded a new version of DevVortex walkthrough
Correct a mistake: "on Internet" into "on the Internet"
</commit_message>
<xml_diff>
--- a/HTB/Linux/Easy/Devvortex/Devvortex Walkthrough.docx
+++ b/HTB/Linux/Easy/Devvortex/Devvortex Walkthrough.docx
@@ -1,6 +1,6 @@
 
 <file path=word/document.xml><?xml version="1.0" encoding="utf-8"?>
-<w:document xmlns:wpc="http://schemas.microsoft.com/office/word/2010/wordprocessingCanvas" xmlns:cx="http://schemas.microsoft.com/office/drawing/2014/chartex" xmlns:cx1="http://schemas.microsoft.com/office/drawing/2015/9/8/chartex" xmlns:cx2="http://schemas.microsoft.com/office/drawing/2015/10/21/chartex" xmlns:cx3="http://schemas.microsoft.com/office/drawing/2016/5/9/chartex" xmlns:cx4="http://schemas.microsoft.com/office/drawing/2016/5/10/chartex" xmlns:cx5="http://schemas.microsoft.com/office/drawing/2016/5/11/chartex" xmlns:cx6="http://schemas.microsoft.com/office/drawing/2016/5/12/chartex" xmlns:cx7="http://schemas.microsoft.com/office/drawing/2016/5/13/chartex" xmlns:cx8="http://schemas.microsoft.com/office/drawing/2016/5/14/chartex" xmlns:mc="http://schemas.openxmlformats.org/markup-compatibility/2006" xmlns:aink="http://schemas.microsoft.com/office/drawing/2016/ink" xmlns:am3d="http://schemas.microsoft.com/office/drawing/2017/model3d" xmlns:o="urn:schemas-microsoft-com:office:office" xmlns:oel="http://schemas.microsoft.com/office/2019/extlst" xmlns:r="http://schemas.openxmlformats.org/officeDocument/2006/relationships" xmlns:m="http://schemas.openxmlformats.org/officeDocument/2006/math" xmlns:v="urn:schemas-microsoft-com:vml" xmlns:wp14="http://schemas.microsoft.com/office/word/2010/wordprocessingDrawing" xmlns:wp="http://schemas.openxmlformats.org/drawingml/2006/wordprocessingDrawing" xmlns:w10="urn:schemas-microsoft-com:office:word" xmlns:w="http://schemas.openxmlformats.org/wordprocessingml/2006/main" xmlns:w14="http://schemas.microsoft.com/office/word/2010/wordml" xmlns:w15="http://schemas.microsoft.com/office/word/2012/wordml" xmlns:w16cex="http://schemas.microsoft.com/office/word/2018/wordml/cex" xmlns:w16cid="http://schemas.microsoft.com/office/word/2016/wordml/cid" xmlns:w16="http://schemas.microsoft.com/office/word/2018/wordml" xmlns:w16sdtdh="http://schemas.microsoft.com/office/word/2020/wordml/sdtdatahash" xmlns:w16se="http://schemas.microsoft.com/office/word/2015/wordml/symex" xmlns:wpg="http://schemas.microsoft.com/office/word/2010/wordprocessingGroup" xmlns:wpi="http://schemas.microsoft.com/office/word/2010/wordprocessingInk" xmlns:wne="http://schemas.microsoft.com/office/word/2006/wordml" xmlns:wps="http://schemas.microsoft.com/office/word/2010/wordprocessingShape" mc:Ignorable="w14 w15 w16se w16cid w16 w16cex w16sdtdh wp14">
+<w:document xmlns:wpc="http://schemas.microsoft.com/office/word/2010/wordprocessingCanvas" xmlns:cx="http://schemas.microsoft.com/office/drawing/2014/chartex" xmlns:cx1="http://schemas.microsoft.com/office/drawing/2015/9/8/chartex" xmlns:cx2="http://schemas.microsoft.com/office/drawing/2015/10/21/chartex" xmlns:cx3="http://schemas.microsoft.com/office/drawing/2016/5/9/chartex" xmlns:cx4="http://schemas.microsoft.com/office/drawing/2016/5/10/chartex" xmlns:cx5="http://schemas.microsoft.com/office/drawing/2016/5/11/chartex" xmlns:cx6="http://schemas.microsoft.com/office/drawing/2016/5/12/chartex" xmlns:cx7="http://schemas.microsoft.com/office/drawing/2016/5/13/chartex" xmlns:cx8="http://schemas.microsoft.com/office/drawing/2016/5/14/chartex" xmlns:mc="http://schemas.openxmlformats.org/markup-compatibility/2006" xmlns:aink="http://schemas.microsoft.com/office/drawing/2016/ink" xmlns:am3d="http://schemas.microsoft.com/office/drawing/2017/model3d" xmlns:o="urn:schemas-microsoft-com:office:office" xmlns:oel="http://schemas.microsoft.com/office/2019/extlst" xmlns:r="http://schemas.openxmlformats.org/officeDocument/2006/relationships" xmlns:m="http://schemas.openxmlformats.org/officeDocument/2006/math" xmlns:v="urn:schemas-microsoft-com:vml" xmlns:wp14="http://schemas.microsoft.com/office/word/2010/wordprocessingDrawing" xmlns:wp="http://schemas.openxmlformats.org/drawingml/2006/wordprocessingDrawing" xmlns:w10="urn:schemas-microsoft-com:office:word" xmlns:w="http://schemas.openxmlformats.org/wordprocessingml/2006/main" xmlns:w14="http://schemas.microsoft.com/office/word/2010/wordml" xmlns:w15="http://schemas.microsoft.com/office/word/2012/wordml" xmlns:w16cex="http://schemas.microsoft.com/office/word/2018/wordml/cex" xmlns:w16cid="http://schemas.microsoft.com/office/word/2016/wordml/cid" xmlns:w16="http://schemas.microsoft.com/office/word/2018/wordml" xmlns:w16du="http://schemas.microsoft.com/office/word/2023/wordml/word16du" xmlns:w16sdtdh="http://schemas.microsoft.com/office/word/2020/wordml/sdtdatahash" xmlns:w16se="http://schemas.microsoft.com/office/word/2015/wordml/symex" xmlns:wpg="http://schemas.microsoft.com/office/word/2010/wordprocessingGroup" xmlns:wpi="http://schemas.microsoft.com/office/word/2010/wordprocessingInk" xmlns:wne="http://schemas.microsoft.com/office/word/2006/wordml" xmlns:wps="http://schemas.microsoft.com/office/word/2010/wordprocessingShape" mc:Ignorable="w14 w15 w16se w16cid w16 w16cex w16sdtdh w16du wp14">
   <w:body>
     <w:p>
       <w:pPr>
@@ -2357,7 +2357,31 @@
         <w:rPr>
           <w:lang w:val="en-US"/>
         </w:rPr>
-        <w:t xml:space="preserve">I tried to access to that path and I found a Joomla administrator login form. I looked for some known vulnerabilities in Internet, and I found </w:t>
+        <w:t xml:space="preserve">I tried to access to that path and I found a Joomla administrator login form. I looked for some known vulnerabilities </w:t>
+      </w:r>
+      <w:r>
+        <w:rPr>
+          <w:lang w:val="en-US"/>
+        </w:rPr>
+        <w:t>o</w:t>
+      </w:r>
+      <w:r>
+        <w:rPr>
+          <w:lang w:val="en-US"/>
+        </w:rPr>
+        <w:t>n</w:t>
+      </w:r>
+      <w:r>
+        <w:rPr>
+          <w:lang w:val="en-US"/>
+        </w:rPr>
+        <w:t xml:space="preserve"> the</w:t>
+      </w:r>
+      <w:r>
+        <w:rPr>
+          <w:lang w:val="en-US"/>
+        </w:rPr>
+        <w:t xml:space="preserve"> Internet, and I found </w:t>
       </w:r>
       <w:hyperlink r:id="rId8" w:history="1">
         <w:r>
@@ -2380,25 +2404,7 @@
         <w:rPr>
           <w:lang w:val="en-US"/>
         </w:rPr>
-        <w:t xml:space="preserve"> This CV </w:t>
-      </w:r>
-      <w:r>
-        <w:rPr>
-          <w:lang w:val="en-US"/>
-        </w:rPr>
-        <w:t>is</w:t>
-      </w:r>
-      <w:r>
-        <w:rPr>
-          <w:lang w:val="en-US"/>
-        </w:rPr>
-        <w:t xml:space="preserve"> about</w:t>
-      </w:r>
-      <w:r>
-        <w:rPr>
-          <w:lang w:val="en-US"/>
-        </w:rPr>
-        <w:t xml:space="preserve"> an </w:t>
+        <w:t xml:space="preserve"> This CV is about an </w:t>
       </w:r>
       <w:r>
         <w:rPr>
@@ -2672,6 +2678,7 @@
         </w:rPr>
         <w:t xml:space="preserve"> In this administrative panel, after a deep inspection, it was possible to modify administrative templates. So, I modified the </w:t>
       </w:r>
+      <w:proofErr w:type="spellStart"/>
       <w:r>
         <w:rPr>
           <w:b/>
@@ -2682,6 +2689,7 @@
         </w:rPr>
         <w:t>index.php</w:t>
       </w:r>
+      <w:proofErr w:type="spellEnd"/>
       <w:r>
         <w:rPr>
           <w:lang w:val="en-US"/>
@@ -4136,7 +4144,7 @@
           <w:lang w:val="en-US"/>
         </w:rPr>
         <w:drawing>
-          <wp:inline distT="0" distB="0" distL="0" distR="0" wp14:anchorId="674AB6A1" wp14:editId="2496A2CD">
+          <wp:inline distT="0" distB="0" distL="0" distR="0" wp14:anchorId="674AB6A1" wp14:editId="4E9E383C">
             <wp:extent cx="6019800" cy="1315187"/>
             <wp:effectExtent l="0" t="0" r="0" b="0"/>
             <wp:docPr id="118760066" name="Immagine 14"/>
@@ -4387,7 +4395,7 @@
 </file>
 
 <file path=word/styles.xml><?xml version="1.0" encoding="utf-8"?>
-<w:styles xmlns:mc="http://schemas.openxmlformats.org/markup-compatibility/2006" xmlns:r="http://schemas.openxmlformats.org/officeDocument/2006/relationships" xmlns:w="http://schemas.openxmlformats.org/wordprocessingml/2006/main" xmlns:w14="http://schemas.microsoft.com/office/word/2010/wordml" xmlns:w15="http://schemas.microsoft.com/office/word/2012/wordml" xmlns:w16cex="http://schemas.microsoft.com/office/word/2018/wordml/cex" xmlns:w16cid="http://schemas.microsoft.com/office/word/2016/wordml/cid" xmlns:w16="http://schemas.microsoft.com/office/word/2018/wordml" xmlns:w16sdtdh="http://schemas.microsoft.com/office/word/2020/wordml/sdtdatahash" xmlns:w16se="http://schemas.microsoft.com/office/word/2015/wordml/symex" mc:Ignorable="w14 w15 w16se w16cid w16 w16cex w16sdtdh">
+<w:styles xmlns:mc="http://schemas.openxmlformats.org/markup-compatibility/2006" xmlns:r="http://schemas.openxmlformats.org/officeDocument/2006/relationships" xmlns:w="http://schemas.openxmlformats.org/wordprocessingml/2006/main" xmlns:w14="http://schemas.microsoft.com/office/word/2010/wordml" xmlns:w15="http://schemas.microsoft.com/office/word/2012/wordml" xmlns:w16cex="http://schemas.microsoft.com/office/word/2018/wordml/cex" xmlns:w16cid="http://schemas.microsoft.com/office/word/2016/wordml/cid" xmlns:w16="http://schemas.microsoft.com/office/word/2018/wordml" xmlns:w16du="http://schemas.microsoft.com/office/word/2023/wordml/word16du" xmlns:w16sdtdh="http://schemas.microsoft.com/office/word/2020/wordml/sdtdatahash" xmlns:w16se="http://schemas.microsoft.com/office/word/2015/wordml/symex" mc:Ignorable="w14 w15 w16se w16cid w16 w16cex w16sdtdh w16du">
   <w:docDefaults>
     <w:rPrDefault>
       <w:rPr>

</xml_diff>